<commit_message>
Update Concept, MDA & MoSCoW.docx
</commit_message>
<xml_diff>
--- a/Concept, MDA & MoSCoW.docx
+++ b/Concept, MDA & MoSCoW.docx
@@ -1,6 +1,6 @@
 
 <file path=word/document.xml><?xml version="1.0" encoding="utf-8"?>
-<w:document xmlns:wpc="http://schemas.microsoft.com/office/word/2010/wordprocessingCanvas" xmlns:cx="http://schemas.microsoft.com/office/drawing/2014/chartex" xmlns:cx1="http://schemas.microsoft.com/office/drawing/2015/9/8/chartex" xmlns:cx2="http://schemas.microsoft.com/office/drawing/2015/10/21/chartex" xmlns:cx3="http://schemas.microsoft.com/office/drawing/2016/5/9/chartex" xmlns:cx4="http://schemas.microsoft.com/office/drawing/2016/5/10/chartex" xmlns:cx5="http://schemas.microsoft.com/office/drawing/2016/5/11/chartex" xmlns:cx6="http://schemas.microsoft.com/office/drawing/2016/5/12/chartex" xmlns:cx7="http://schemas.microsoft.com/office/drawing/2016/5/13/chartex" xmlns:cx8="http://schemas.microsoft.com/office/drawing/2016/5/14/chartex" xmlns:mc="http://schemas.openxmlformats.org/markup-compatibility/2006" xmlns:aink="http://schemas.microsoft.com/office/drawing/2016/ink" xmlns:am3d="http://schemas.microsoft.com/office/drawing/2017/model3d" xmlns:o="urn:schemas-microsoft-com:office:office" xmlns:r="http://schemas.openxmlformats.org/officeDocument/2006/relationships" xmlns:m="http://schemas.openxmlformats.org/officeDocument/2006/math" xmlns:v="urn:schemas-microsoft-com:vml" xmlns:wp14="http://schemas.microsoft.com/office/word/2010/wordprocessingDrawing" xmlns:wp="http://schemas.openxmlformats.org/drawingml/2006/wordprocessingDrawing" xmlns:w10="urn:schemas-microsoft-com:office:word" xmlns:w="http://schemas.openxmlformats.org/wordprocessingml/2006/main" xmlns:w14="http://schemas.microsoft.com/office/word/2010/wordml" xmlns:w15="http://schemas.microsoft.com/office/word/2012/wordml" xmlns:w16cid="http://schemas.microsoft.com/office/word/2016/wordml/cid" xmlns:w16se="http://schemas.microsoft.com/office/word/2015/wordml/symex" xmlns:wpg="http://schemas.microsoft.com/office/word/2010/wordprocessingGroup" xmlns:wpi="http://schemas.microsoft.com/office/word/2010/wordprocessingInk" xmlns:wne="http://schemas.microsoft.com/office/word/2006/wordml" xmlns:wps="http://schemas.microsoft.com/office/word/2010/wordprocessingShape" mc:Ignorable="w14 w15 w16se w16cid wp14">
+<w:document xmlns:wpc="http://schemas.microsoft.com/office/word/2010/wordprocessingCanvas" xmlns:cx="http://schemas.microsoft.com/office/drawing/2014/chartex" xmlns:cx1="http://schemas.microsoft.com/office/drawing/2015/9/8/chartex" xmlns:cx2="http://schemas.microsoft.com/office/drawing/2015/10/21/chartex" xmlns:cx3="http://schemas.microsoft.com/office/drawing/2016/5/9/chartex" xmlns:cx4="http://schemas.microsoft.com/office/drawing/2016/5/10/chartex" xmlns:cx5="http://schemas.microsoft.com/office/drawing/2016/5/11/chartex" xmlns:cx6="http://schemas.microsoft.com/office/drawing/2016/5/12/chartex" xmlns:cx7="http://schemas.microsoft.com/office/drawing/2016/5/13/chartex" xmlns:cx8="http://schemas.microsoft.com/office/drawing/2016/5/14/chartex" xmlns:mc="http://schemas.openxmlformats.org/markup-compatibility/2006" xmlns:aink="http://schemas.microsoft.com/office/drawing/2016/ink" xmlns:am3d="http://schemas.microsoft.com/office/drawing/2017/model3d" xmlns:o="urn:schemas-microsoft-com:office:office" xmlns:r="http://schemas.openxmlformats.org/officeDocument/2006/relationships" xmlns:m="http://schemas.openxmlformats.org/officeDocument/2006/math" xmlns:v="urn:schemas-microsoft-com:vml" xmlns:wp14="http://schemas.microsoft.com/office/word/2010/wordprocessingDrawing" xmlns:wp="http://schemas.openxmlformats.org/drawingml/2006/wordprocessingDrawing" xmlns:w10="urn:schemas-microsoft-com:office:word" xmlns:w="http://schemas.openxmlformats.org/wordprocessingml/2006/main" xmlns:w14="http://schemas.microsoft.com/office/word/2010/wordml" xmlns:w15="http://schemas.microsoft.com/office/word/2012/wordml" xmlns:w16cex="http://schemas.microsoft.com/office/word/2018/wordml/cex" xmlns:w16cid="http://schemas.microsoft.com/office/word/2016/wordml/cid" xmlns:w16="http://schemas.microsoft.com/office/word/2018/wordml" xmlns:w16se="http://schemas.microsoft.com/office/word/2015/wordml/symex" xmlns:wpg="http://schemas.microsoft.com/office/word/2010/wordprocessingGroup" xmlns:wpi="http://schemas.microsoft.com/office/word/2010/wordprocessingInk" xmlns:wne="http://schemas.microsoft.com/office/word/2006/wordml" xmlns:wps="http://schemas.microsoft.com/office/word/2010/wordprocessingShape" mc:Ignorable="w14 w15 w16se w16cid w16 w16cex wp14">
   <w:body>
     <w:p>
       <w:pPr>
@@ -53,44 +53,14 @@
           <w:b/>
           <w:lang w:val="en-US"/>
         </w:rPr>
-        <w:t xml:space="preserve"> T</w:t>
+        <w:t xml:space="preserve"> </w:t>
       </w:r>
       <w:r>
         <w:rPr>
           <w:b/>
           <w:lang w:val="en-US"/>
         </w:rPr>
-        <w:t xml:space="preserve">im, </w:t>
-      </w:r>
-      <w:proofErr w:type="spellStart"/>
-      <w:r>
-        <w:rPr>
-          <w:b/>
-          <w:lang w:val="en-US"/>
-        </w:rPr>
-        <w:t>Luuk</w:t>
-      </w:r>
-      <w:proofErr w:type="spellEnd"/>
-      <w:r>
-        <w:rPr>
-          <w:b/>
-          <w:lang w:val="en-US"/>
-        </w:rPr>
-        <w:t>, Sven, Tiyani</w:t>
-      </w:r>
-      <w:r>
-        <w:rPr>
-          <w:b/>
-          <w:lang w:val="en-US"/>
-        </w:rPr>
-        <w:tab/>
-      </w:r>
-      <w:r>
-        <w:rPr>
-          <w:b/>
-          <w:lang w:val="en-US"/>
-        </w:rPr>
-        <w:tab/>
+        <w:t>Nova, Rocco, Jennifer, Lisanne, Tiyani</w:t>
       </w:r>
       <w:r>
         <w:rPr>
@@ -200,39 +170,13 @@
           <w:b/>
           <w:lang w:val="en-US"/>
         </w:rPr>
-        <w:t>Concept</w:t>
-      </w:r>
-    </w:p>
-    <w:p>
-      <w:pPr>
-        <w:rPr>
-          <w:lang w:val="en-US"/>
-        </w:rPr>
-      </w:pPr>
-      <w:r>
-        <w:rPr>
-          <w:lang w:val="en-US"/>
-        </w:rPr>
-        <w:t xml:space="preserve">Give your game a name and write down the description, try to use </w:t>
-      </w:r>
-      <w:r>
-        <w:rPr>
-          <w:b/>
-          <w:lang w:val="en-US"/>
-        </w:rPr>
-        <w:t>at least 10 sentences</w:t>
-      </w:r>
-      <w:r>
-        <w:rPr>
-          <w:lang w:val="en-US"/>
-        </w:rPr>
-        <w:t xml:space="preserve"> to describe what your game is about. Don’t go into much details, and don’t forget to explain winning and losing conditions. See this as a description displayed on the app store or on the back of a disc cover.</w:t>
+        <w:t>MDA Table</w:t>
       </w:r>
     </w:p>
     <w:tbl>
       <w:tblPr>
         <w:tblStyle w:val="a"/>
-        <w:tblpPr w:leftFromText="141" w:rightFromText="141" w:vertAnchor="page" w:horzAnchor="margin" w:tblpY="5727"/>
+        <w:tblpPr w:leftFromText="141" w:rightFromText="141" w:vertAnchor="page" w:horzAnchor="margin" w:tblpY="4368"/>
         <w:tblW w:w="9029" w:type="dxa"/>
         <w:tblInd w:w="0" w:type="dxa"/>
         <w:tblBorders>
@@ -278,40 +222,41 @@
                 <w:b/>
                 <w:lang w:val="en-US"/>
               </w:rPr>
-              <w:t>Game title:</w:t>
-            </w:r>
-            <w:r>
-              <w:rPr>
-                <w:b/>
-                <w:lang w:val="en-US"/>
-              </w:rPr>
-              <w:t xml:space="preserve"> </w:t>
-            </w:r>
-          </w:p>
-          <w:p>
-            <w:pPr>
-              <w:widowControl w:val="0"/>
-              <w:spacing w:line="240" w:lineRule="auto"/>
-              <w:rPr>
-                <w:b/>
-                <w:lang w:val="en-US"/>
-              </w:rPr>
-            </w:pPr>
-          </w:p>
-          <w:p>
-            <w:pPr>
-              <w:widowControl w:val="0"/>
-              <w:spacing w:line="240" w:lineRule="auto"/>
-              <w:rPr>
-                <w:b/>
-                <w:lang w:val="en-US"/>
-              </w:rPr>
-            </w:pPr>
-            <w:r>
-              <w:rPr>
-                <w:lang w:val="en-US"/>
-              </w:rPr>
-              <w:t>(…)</w:t>
+              <w:t xml:space="preserve">Game title: </w:t>
+            </w:r>
+          </w:p>
+          <w:p>
+            <w:pPr>
+              <w:widowControl w:val="0"/>
+              <w:spacing w:line="240" w:lineRule="auto"/>
+              <w:rPr>
+                <w:b/>
+                <w:lang w:val="en-US"/>
+              </w:rPr>
+            </w:pPr>
+          </w:p>
+          <w:p>
+            <w:pPr>
+              <w:widowControl w:val="0"/>
+              <w:spacing w:line="240" w:lineRule="auto"/>
+              <w:rPr>
+                <w:b/>
+                <w:lang w:val="en-US"/>
+              </w:rPr>
+            </w:pPr>
+            <w:proofErr w:type="spellStart"/>
+            <w:r>
+              <w:rPr>
+                <w:lang w:val="en-US"/>
+              </w:rPr>
+              <w:t>Arkanooit</w:t>
+            </w:r>
+            <w:proofErr w:type="spellEnd"/>
+            <w:r>
+              <w:rPr>
+                <w:lang w:val="en-US"/>
+              </w:rPr>
+              <w:t xml:space="preserve"> - The ultimate deathmatch 2000</w:t>
             </w:r>
           </w:p>
         </w:tc>
@@ -337,41 +282,277 @@
               <w:spacing w:line="240" w:lineRule="auto"/>
               <w:rPr>
                 <w:b/>
-                <w:lang w:val="en-US"/>
-              </w:rPr>
-            </w:pPr>
-            <w:r>
-              <w:rPr>
-                <w:b/>
-                <w:lang w:val="en-US"/>
-              </w:rPr>
-              <w:t>Description:</w:t>
-            </w:r>
-          </w:p>
-          <w:p>
-            <w:pPr>
-              <w:widowControl w:val="0"/>
-              <w:spacing w:line="240" w:lineRule="auto"/>
-              <w:rPr>
-                <w:b/>
-                <w:lang w:val="en-US"/>
-              </w:rPr>
-            </w:pPr>
-          </w:p>
-          <w:p>
-            <w:pPr>
-              <w:widowControl w:val="0"/>
-              <w:spacing w:line="240" w:lineRule="auto"/>
-              <w:rPr>
-                <w:lang w:val="en-US"/>
-              </w:rPr>
-            </w:pPr>
-            <w:r>
-              <w:rPr>
-                <w:lang w:val="en-US"/>
-              </w:rPr>
-              <w:t>(…)</w:t>
-            </w:r>
+                <w:lang w:val="nl-NL"/>
+              </w:rPr>
+            </w:pPr>
+            <w:proofErr w:type="spellStart"/>
+            <w:r>
+              <w:rPr>
+                <w:b/>
+                <w:lang w:val="nl-NL"/>
+              </w:rPr>
+              <w:t>Description</w:t>
+            </w:r>
+            <w:proofErr w:type="spellEnd"/>
+            <w:r>
+              <w:rPr>
+                <w:b/>
+                <w:lang w:val="nl-NL"/>
+              </w:rPr>
+              <w:t>:</w:t>
+            </w:r>
+          </w:p>
+          <w:p>
+            <w:pPr>
+              <w:widowControl w:val="0"/>
+              <w:spacing w:line="240" w:lineRule="auto"/>
+              <w:rPr>
+                <w:b/>
+                <w:lang w:val="nl-NL"/>
+              </w:rPr>
+            </w:pPr>
+          </w:p>
+          <w:p>
+            <w:pPr>
+              <w:rPr>
+                <w:lang w:val="nl-NL"/>
+              </w:rPr>
+            </w:pPr>
+            <w:r>
+              <w:rPr>
+                <w:lang w:val="nl-NL"/>
+              </w:rPr>
+              <w:t xml:space="preserve">Het is een 4 </w:t>
+            </w:r>
+            <w:proofErr w:type="spellStart"/>
+            <w:r>
+              <w:rPr>
+                <w:lang w:val="nl-NL"/>
+              </w:rPr>
+              <w:t>player</w:t>
+            </w:r>
+            <w:proofErr w:type="spellEnd"/>
+            <w:r>
+              <w:rPr>
+                <w:lang w:val="nl-NL"/>
+              </w:rPr>
+              <w:t xml:space="preserve"> </w:t>
+            </w:r>
+            <w:proofErr w:type="spellStart"/>
+            <w:r>
+              <w:rPr>
+                <w:lang w:val="nl-NL"/>
+              </w:rPr>
+              <w:t>A</w:t>
+            </w:r>
+            <w:r>
+              <w:rPr>
+                <w:lang w:val="nl-NL"/>
+              </w:rPr>
+              <w:t>rkanoid</w:t>
+            </w:r>
+            <w:proofErr w:type="spellEnd"/>
+            <w:r>
+              <w:rPr>
+                <w:lang w:val="nl-NL"/>
+              </w:rPr>
+              <w:t xml:space="preserve"> game</w:t>
+            </w:r>
+            <w:r>
+              <w:rPr>
+                <w:lang w:val="nl-NL"/>
+              </w:rPr>
+              <w:t xml:space="preserve"> waarbij de 4 </w:t>
+            </w:r>
+            <w:proofErr w:type="spellStart"/>
+            <w:r>
+              <w:rPr>
+                <w:lang w:val="nl-NL"/>
+              </w:rPr>
+              <w:t>players</w:t>
+            </w:r>
+            <w:proofErr w:type="spellEnd"/>
+            <w:r>
+              <w:rPr>
+                <w:lang w:val="nl-NL"/>
+              </w:rPr>
+              <w:t xml:space="preserve"> aan de buitenkant zitten en de blokjes in het midden. Basic </w:t>
+            </w:r>
+            <w:proofErr w:type="spellStart"/>
+            <w:r>
+              <w:rPr>
+                <w:lang w:val="nl-NL"/>
+              </w:rPr>
+              <w:t>rules</w:t>
+            </w:r>
+            <w:proofErr w:type="spellEnd"/>
+            <w:r>
+              <w:rPr>
+                <w:lang w:val="nl-NL"/>
+              </w:rPr>
+              <w:t xml:space="preserve"> van </w:t>
+            </w:r>
+            <w:proofErr w:type="spellStart"/>
+            <w:r>
+              <w:rPr>
+                <w:lang w:val="nl-NL"/>
+              </w:rPr>
+              <w:t>arkanoid</w:t>
+            </w:r>
+            <w:proofErr w:type="spellEnd"/>
+            <w:r>
+              <w:rPr>
+                <w:lang w:val="nl-NL"/>
+              </w:rPr>
+              <w:t xml:space="preserve"> zijn aanwezig dus de bal stuitert diagonaal op en neer. Wanneer iemand dood is ontstaat er op zijn kant van het veld een muur zodat de rest door kan spelen. Als er naar een bepaalde tijd nog niemand dood is wordt </w:t>
+            </w:r>
+            <w:r>
+              <w:rPr>
+                <w:lang w:val="nl-NL"/>
+              </w:rPr>
+              <w:t>degene</w:t>
+            </w:r>
+            <w:r>
+              <w:rPr>
+                <w:lang w:val="nl-NL"/>
+              </w:rPr>
+              <w:t xml:space="preserve"> met de minste </w:t>
+            </w:r>
+            <w:proofErr w:type="spellStart"/>
+            <w:r>
+              <w:rPr>
+                <w:lang w:val="nl-NL"/>
+              </w:rPr>
+              <w:t>blocks</w:t>
+            </w:r>
+            <w:proofErr w:type="spellEnd"/>
+            <w:r>
+              <w:rPr>
+                <w:lang w:val="nl-NL"/>
+              </w:rPr>
+              <w:t xml:space="preserve"> </w:t>
+            </w:r>
+            <w:proofErr w:type="spellStart"/>
+            <w:r>
+              <w:rPr>
+                <w:lang w:val="nl-NL"/>
+              </w:rPr>
+              <w:t>destroyed</w:t>
+            </w:r>
+            <w:proofErr w:type="spellEnd"/>
+            <w:r>
+              <w:rPr>
+                <w:lang w:val="nl-NL"/>
+              </w:rPr>
+              <w:t xml:space="preserve"> geëlimineerd. Met het aantal blokken dat je breekt kun je magazijnen vullen. Degene met de meeste magazijnen heeft gewonnen. Als er 2 </w:t>
+            </w:r>
+            <w:proofErr w:type="spellStart"/>
+            <w:r>
+              <w:rPr>
+                <w:lang w:val="nl-NL"/>
+              </w:rPr>
+              <w:t>players</w:t>
+            </w:r>
+            <w:proofErr w:type="spellEnd"/>
+            <w:r>
+              <w:rPr>
+                <w:lang w:val="nl-NL"/>
+              </w:rPr>
+              <w:t xml:space="preserve"> zijn met dezelfde aantal magazijnen kunnen ze met het aantal magazijnen upgrades kopen voor in de </w:t>
+            </w:r>
+            <w:proofErr w:type="spellStart"/>
+            <w:r>
+              <w:rPr>
+                <w:lang w:val="nl-NL"/>
+              </w:rPr>
+              <w:t>death</w:t>
+            </w:r>
+            <w:proofErr w:type="spellEnd"/>
+            <w:r>
+              <w:rPr>
+                <w:lang w:val="nl-NL"/>
+              </w:rPr>
+              <w:t xml:space="preserve"> match. De </w:t>
+            </w:r>
+            <w:proofErr w:type="spellStart"/>
+            <w:r>
+              <w:rPr>
+                <w:lang w:val="nl-NL"/>
+              </w:rPr>
+              <w:t>death</w:t>
+            </w:r>
+            <w:proofErr w:type="spellEnd"/>
+            <w:r>
+              <w:rPr>
+                <w:lang w:val="nl-NL"/>
+              </w:rPr>
+              <w:t xml:space="preserve"> match bestaat uit een </w:t>
+            </w:r>
+            <w:proofErr w:type="spellStart"/>
+            <w:r>
+              <w:rPr>
+                <w:lang w:val="nl-NL"/>
+              </w:rPr>
+              <w:t>mirrored</w:t>
+            </w:r>
+            <w:proofErr w:type="spellEnd"/>
+            <w:r>
+              <w:rPr>
+                <w:lang w:val="nl-NL"/>
+              </w:rPr>
+              <w:t xml:space="preserve"> </w:t>
+            </w:r>
+            <w:proofErr w:type="spellStart"/>
+            <w:r>
+              <w:rPr>
+                <w:lang w:val="nl-NL"/>
+              </w:rPr>
+              <w:t>Arkanoid</w:t>
+            </w:r>
+            <w:proofErr w:type="spellEnd"/>
+            <w:r>
+              <w:rPr>
+                <w:lang w:val="nl-NL"/>
+              </w:rPr>
+              <w:t xml:space="preserve"> map met een </w:t>
+            </w:r>
+            <w:proofErr w:type="spellStart"/>
+            <w:r>
+              <w:rPr>
+                <w:lang w:val="nl-NL"/>
+              </w:rPr>
+              <w:t>Pong</w:t>
+            </w:r>
+            <w:proofErr w:type="spellEnd"/>
+            <w:r>
+              <w:rPr>
+                <w:lang w:val="nl-NL"/>
+              </w:rPr>
+              <w:t xml:space="preserve"> </w:t>
+            </w:r>
+            <w:proofErr w:type="spellStart"/>
+            <w:r>
+              <w:rPr>
+                <w:lang w:val="nl-NL"/>
+              </w:rPr>
+              <w:t>crossover</w:t>
+            </w:r>
+            <w:proofErr w:type="spellEnd"/>
+            <w:r>
+              <w:rPr>
+                <w:lang w:val="nl-NL"/>
+              </w:rPr>
+              <w:t xml:space="preserve"> waarbij je je eigen blokjes moet beschermen.</w:t>
+            </w:r>
+          </w:p>
+          <w:p>
+            <w:pPr>
+              <w:widowControl w:val="0"/>
+              <w:spacing w:line="240" w:lineRule="auto"/>
+              <w:rPr>
+                <w:lang w:val="nl-NL"/>
+              </w:rPr>
+            </w:pPr>
           </w:p>
         </w:tc>
       </w:tr>
@@ -379,36 +560,9 @@
     <w:p>
       <w:pPr>
         <w:rPr>
-          <w:b/>
-          <w:lang w:val="en-US"/>
-        </w:rPr>
-      </w:pPr>
-    </w:p>
-    <w:p>
-      <w:pPr>
-        <w:rPr>
-          <w:b/>
-          <w:lang w:val="en-US"/>
-        </w:rPr>
-      </w:pPr>
-    </w:p>
-    <w:p>
-      <w:pPr>
-        <w:rPr>
-          <w:b/>
-          <w:lang w:val="en-US"/>
-        </w:rPr>
-      </w:pPr>
-      <w:r>
-        <w:rPr>
-          <w:b/>
-          <w:lang w:val="en-US"/>
-        </w:rPr>
-        <w:lastRenderedPageBreak/>
-        <w:t>MDA Table</w:t>
-      </w:r>
-    </w:p>
-    <w:p>
+          <w:lang w:val="en-US"/>
+        </w:rPr>
+      </w:pPr>
       <w:r>
         <w:rPr>
           <w:lang w:val="en-US"/>
@@ -428,12 +582,27 @@
         </w:rPr>
         <w:t xml:space="preserve"> 5 elements per field. </w:t>
       </w:r>
+      <w:proofErr w:type="spellStart"/>
       <w:r>
-        <w:t>Ofcourse; more is better.</w:t>
+        <w:rPr>
+          <w:lang w:val="en-US"/>
+        </w:rPr>
+        <w:t>Ofcourse</w:t>
+      </w:r>
+      <w:proofErr w:type="spellEnd"/>
+      <w:r>
+        <w:rPr>
+          <w:lang w:val="en-US"/>
+        </w:rPr>
+        <w:t>; more is better</w:t>
+      </w:r>
+      <w:r>
+        <w:rPr>
+          <w:lang w:val="en-US"/>
+        </w:rPr>
+        <w:t>.</w:t>
       </w:r>
     </w:p>
-    <w:p/>
-    <w:p/>
     <w:tbl>
       <w:tblPr>
         <w:tblStyle w:val="a0"/>
@@ -482,6 +651,7 @@
                 <w:b/>
                 <w:lang w:val="en-US"/>
               </w:rPr>
+              <w:lastRenderedPageBreak/>
               <w:t>Mechanics</w:t>
             </w:r>
             <w:r>
@@ -514,7 +684,127 @@
               <w:rPr>
                 <w:lang w:val="en-US"/>
               </w:rPr>
-              <w:t>(…)</w:t>
+              <w:t>Players: move up, down, left, right</w:t>
+            </w:r>
+          </w:p>
+          <w:p>
+            <w:pPr>
+              <w:widowControl w:val="0"/>
+              <w:spacing w:line="240" w:lineRule="auto"/>
+              <w:rPr>
+                <w:lang w:val="en-US"/>
+              </w:rPr>
+            </w:pPr>
+            <w:r>
+              <w:rPr>
+                <w:lang w:val="en-US"/>
+              </w:rPr>
+              <w:t>Ball: Move, bounce</w:t>
+            </w:r>
+          </w:p>
+          <w:p>
+            <w:pPr>
+              <w:widowControl w:val="0"/>
+              <w:spacing w:line="240" w:lineRule="auto"/>
+              <w:rPr>
+                <w:lang w:val="en-US"/>
+              </w:rPr>
+            </w:pPr>
+            <w:r>
+              <w:rPr>
+                <w:lang w:val="en-US"/>
+              </w:rPr>
+              <w:t>Blocks: Break, get point, bounce back</w:t>
+            </w:r>
+          </w:p>
+          <w:p>
+            <w:pPr>
+              <w:widowControl w:val="0"/>
+              <w:spacing w:line="240" w:lineRule="auto"/>
+              <w:rPr>
+                <w:lang w:val="en-US"/>
+              </w:rPr>
+            </w:pPr>
+            <w:r>
+              <w:rPr>
+                <w:lang w:val="en-US"/>
+              </w:rPr>
+              <w:t>Walls: -HP, teleport ball,</w:t>
+            </w:r>
+          </w:p>
+          <w:p>
+            <w:pPr>
+              <w:widowControl w:val="0"/>
+              <w:spacing w:line="240" w:lineRule="auto"/>
+              <w:rPr>
+                <w:lang w:val="en-US"/>
+              </w:rPr>
+            </w:pPr>
+            <w:r>
+              <w:rPr>
+                <w:lang w:val="en-US"/>
+              </w:rPr>
+              <w:t>Shop: Clickable objects, upgrade</w:t>
+            </w:r>
+          </w:p>
+          <w:p>
+            <w:pPr>
+              <w:widowControl w:val="0"/>
+              <w:spacing w:line="240" w:lineRule="auto"/>
+              <w:rPr>
+                <w:lang w:val="en-US"/>
+              </w:rPr>
+            </w:pPr>
+            <w:r>
+              <w:rPr>
+                <w:lang w:val="en-US"/>
+              </w:rPr>
+              <w:t>Camera: Rotate around</w:t>
+            </w:r>
+            <w:r>
+              <w:rPr>
+                <w:lang w:val="en-US"/>
+              </w:rPr>
+              <w:t>, Split screen</w:t>
+            </w:r>
+          </w:p>
+          <w:p>
+            <w:pPr>
+              <w:widowControl w:val="0"/>
+              <w:spacing w:line="240" w:lineRule="auto"/>
+              <w:rPr>
+                <w:lang w:val="en-US"/>
+              </w:rPr>
+            </w:pPr>
+            <w:r>
+              <w:rPr>
+                <w:lang w:val="en-US"/>
+              </w:rPr>
+              <w:t>UI: Point system, HP, Time</w:t>
+            </w:r>
+          </w:p>
+          <w:p>
+            <w:pPr>
+              <w:widowControl w:val="0"/>
+              <w:spacing w:line="240" w:lineRule="auto"/>
+              <w:rPr>
+                <w:lang w:val="en-US"/>
+              </w:rPr>
+            </w:pPr>
+          </w:p>
+          <w:p>
+            <w:pPr>
+              <w:widowControl w:val="0"/>
+              <w:spacing w:line="240" w:lineRule="auto"/>
+              <w:rPr>
+                <w:lang w:val="en-US"/>
+              </w:rPr>
+            </w:pPr>
+            <w:r>
+              <w:rPr>
+                <w:lang w:val="en-US"/>
+              </w:rPr>
+              <w:t>Deathmatch: Speeding up ball</w:t>
             </w:r>
           </w:p>
         </w:tc>
@@ -540,13 +830,13 @@
               <w:spacing w:line="240" w:lineRule="auto"/>
               <w:rPr>
                 <w:b/>
-                <w:lang w:val="en-US"/>
-              </w:rPr>
-            </w:pPr>
-            <w:r>
-              <w:rPr>
-                <w:b/>
-                <w:lang w:val="en-US"/>
+                <w:lang w:val="nl-NL"/>
+              </w:rPr>
+            </w:pPr>
+            <w:r>
+              <w:rPr>
+                <w:b/>
+                <w:lang w:val="nl-NL"/>
               </w:rPr>
               <w:t>Dynamics</w:t>
             </w:r>
@@ -557,24 +847,50 @@
               <w:spacing w:line="240" w:lineRule="auto"/>
               <w:rPr>
                 <w:b/>
-                <w:lang w:val="en-US"/>
-              </w:rPr>
-            </w:pPr>
-          </w:p>
-          <w:p>
-            <w:pPr>
-              <w:widowControl w:val="0"/>
-              <w:spacing w:line="240" w:lineRule="auto"/>
-              <w:rPr>
-                <w:lang w:val="en-US"/>
-              </w:rPr>
-            </w:pPr>
-            <w:r>
-              <w:rPr>
-                <w:lang w:val="en-US"/>
-              </w:rPr>
-              <w:t>(…)</w:t>
-            </w:r>
+                <w:lang w:val="nl-NL"/>
+              </w:rPr>
+            </w:pPr>
+          </w:p>
+          <w:p>
+            <w:pPr>
+              <w:widowControl w:val="0"/>
+              <w:spacing w:line="240" w:lineRule="auto"/>
+              <w:rPr>
+                <w:lang w:val="nl-NL"/>
+              </w:rPr>
+            </w:pPr>
+            <w:r>
+              <w:rPr>
+                <w:lang w:val="nl-NL"/>
+              </w:rPr>
+              <w:t xml:space="preserve">De game zal </w:t>
+            </w:r>
+            <w:r>
+              <w:rPr>
+                <w:lang w:val="nl-NL"/>
+              </w:rPr>
+              <w:t>lastig</w:t>
+            </w:r>
+            <w:r>
+              <w:rPr>
+                <w:lang w:val="nl-NL"/>
+              </w:rPr>
+              <w:t xml:space="preserve"> </w:t>
+            </w:r>
+            <w:r>
+              <w:rPr>
+                <w:lang w:val="nl-NL"/>
+              </w:rPr>
+              <w:t xml:space="preserve">worden maar heel </w:t>
+            </w:r>
+            <w:proofErr w:type="spellStart"/>
+            <w:r>
+              <w:rPr>
+                <w:lang w:val="nl-NL"/>
+              </w:rPr>
+              <w:t>competetief</w:t>
+            </w:r>
+            <w:proofErr w:type="spellEnd"/>
           </w:p>
         </w:tc>
       </w:tr>
@@ -734,17 +1050,43 @@
                 <w:rFonts w:eastAsia="Calibri"/>
                 <w:sz w:val="24"/>
                 <w:szCs w:val="24"/>
+                <w:u w:val="single"/>
                 <w:lang w:val="nl-NL" w:eastAsia="en-US"/>
               </w:rPr>
             </w:pPr>
             <w:r>
+              <w:rPr>
+                <w:rFonts w:eastAsia="Calibri"/>
+                <w:sz w:val="24"/>
+                <w:szCs w:val="24"/>
+                <w:u w:val="single"/>
+                <w:lang w:val="nl-NL" w:eastAsia="en-US"/>
+              </w:rPr>
+              <w:t>Fellowship</w:t>
+            </w:r>
+          </w:p>
+          <w:p>
+            <w:pPr>
+              <w:numPr>
+                <w:ilvl w:val="0"/>
+                <w:numId w:val="1"/>
+              </w:numPr>
+              <w:spacing w:line="240" w:lineRule="auto"/>
               <w:rPr>
                 <w:rFonts w:eastAsia="Calibri"/>
                 <w:sz w:val="24"/>
                 <w:szCs w:val="24"/>
                 <w:lang w:val="nl-NL" w:eastAsia="en-US"/>
               </w:rPr>
-              <w:t>Fellowship</w:t>
+            </w:pPr>
+            <w:r>
+              <w:rPr>
+                <w:rFonts w:eastAsia="Calibri"/>
+                <w:sz w:val="24"/>
+                <w:szCs w:val="24"/>
+                <w:lang w:val="nl-NL" w:eastAsia="en-US"/>
+              </w:rPr>
+              <w:t>Discovery</w:t>
             </w:r>
           </w:p>
           <w:p>
@@ -768,7 +1110,7 @@
                 <w:szCs w:val="24"/>
                 <w:lang w:val="nl-NL" w:eastAsia="en-US"/>
               </w:rPr>
-              <w:t>Discovery</w:t>
+              <w:t>Exression</w:t>
             </w:r>
           </w:p>
           <w:p>
@@ -782,6 +1124,7 @@
                 <w:rFonts w:eastAsia="Calibri"/>
                 <w:sz w:val="24"/>
                 <w:szCs w:val="24"/>
+                <w:u w:val="single"/>
                 <w:lang w:val="nl-NL" w:eastAsia="en-US"/>
               </w:rPr>
             </w:pPr>
@@ -790,30 +1133,7 @@
                 <w:rFonts w:eastAsia="Calibri"/>
                 <w:sz w:val="24"/>
                 <w:szCs w:val="24"/>
-                <w:lang w:val="nl-NL" w:eastAsia="en-US"/>
-              </w:rPr>
-              <w:t>Exression</w:t>
-            </w:r>
-          </w:p>
-          <w:p>
-            <w:pPr>
-              <w:numPr>
-                <w:ilvl w:val="0"/>
-                <w:numId w:val="1"/>
-              </w:numPr>
-              <w:spacing w:line="240" w:lineRule="auto"/>
-              <w:rPr>
-                <w:rFonts w:eastAsia="Calibri"/>
-                <w:sz w:val="24"/>
-                <w:szCs w:val="24"/>
-                <w:lang w:val="nl-NL" w:eastAsia="en-US"/>
-              </w:rPr>
-            </w:pPr>
-            <w:r>
-              <w:rPr>
-                <w:rFonts w:eastAsia="Calibri"/>
-                <w:sz w:val="24"/>
-                <w:szCs w:val="24"/>
+                <w:u w:val="single"/>
                 <w:lang w:val="nl-NL" w:eastAsia="en-US"/>
               </w:rPr>
               <w:t>Submission</w:t>
@@ -943,18 +1263,69 @@
             <w:pPr>
               <w:widowControl w:val="0"/>
               <w:spacing w:line="240" w:lineRule="auto"/>
-            </w:pPr>
-            <w:r>
-              <w:rPr>
-                <w:lang w:val="en-US"/>
-              </w:rPr>
-              <w:t>(…)</w:t>
-            </w:r>
-          </w:p>
-          <w:p>
-            <w:pPr>
-              <w:widowControl w:val="0"/>
-              <w:spacing w:line="240" w:lineRule="auto"/>
+              <w:rPr>
+                <w:lang w:val="en-US"/>
+              </w:rPr>
+            </w:pPr>
+            <w:r>
+              <w:rPr>
+                <w:lang w:val="en-US"/>
+              </w:rPr>
+              <w:t>Bounce ball</w:t>
+            </w:r>
+          </w:p>
+          <w:p>
+            <w:pPr>
+              <w:widowControl w:val="0"/>
+              <w:spacing w:line="240" w:lineRule="auto"/>
+              <w:rPr>
+                <w:lang w:val="en-US"/>
+              </w:rPr>
+            </w:pPr>
+            <w:r>
+              <w:rPr>
+                <w:lang w:val="en-US"/>
+              </w:rPr>
+              <w:t>Player movement</w:t>
+            </w:r>
+          </w:p>
+          <w:p>
+            <w:pPr>
+              <w:widowControl w:val="0"/>
+              <w:spacing w:line="240" w:lineRule="auto"/>
+              <w:rPr>
+                <w:lang w:val="en-US"/>
+              </w:rPr>
+            </w:pPr>
+            <w:r>
+              <w:rPr>
+                <w:lang w:val="en-US"/>
+              </w:rPr>
+              <w:t>Breakable blocks</w:t>
+            </w:r>
+          </w:p>
+          <w:p>
+            <w:pPr>
+              <w:widowControl w:val="0"/>
+              <w:spacing w:line="240" w:lineRule="auto"/>
+              <w:rPr>
+                <w:lang w:val="en-US"/>
+              </w:rPr>
+            </w:pPr>
+            <w:r>
+              <w:rPr>
+                <w:lang w:val="en-US"/>
+              </w:rPr>
+              <w:t>Point system</w:t>
+            </w:r>
+          </w:p>
+          <w:p>
+            <w:pPr>
+              <w:widowControl w:val="0"/>
+              <w:spacing w:line="240" w:lineRule="auto"/>
+              <w:rPr>
+                <w:lang w:val="en-US"/>
+              </w:rPr>
             </w:pPr>
           </w:p>
         </w:tc>
@@ -1004,11 +1375,43 @@
                 <w:lang w:val="en-US"/>
               </w:rPr>
             </w:pPr>
-            <w:r>
-              <w:rPr>
-                <w:lang w:val="en-US"/>
-              </w:rPr>
-              <w:t>(…)</w:t>
+            <w:proofErr w:type="spellStart"/>
+            <w:r>
+              <w:rPr>
+                <w:lang w:val="en-US"/>
+              </w:rPr>
+              <w:t>Splitscreen</w:t>
+            </w:r>
+            <w:proofErr w:type="spellEnd"/>
+          </w:p>
+          <w:p>
+            <w:pPr>
+              <w:widowControl w:val="0"/>
+              <w:spacing w:line="240" w:lineRule="auto"/>
+              <w:rPr>
+                <w:lang w:val="en-US"/>
+              </w:rPr>
+            </w:pPr>
+            <w:r>
+              <w:rPr>
+                <w:lang w:val="en-US"/>
+              </w:rPr>
+              <w:t>Shop for upgrades</w:t>
+            </w:r>
+          </w:p>
+          <w:p>
+            <w:pPr>
+              <w:widowControl w:val="0"/>
+              <w:spacing w:line="240" w:lineRule="auto"/>
+              <w:rPr>
+                <w:lang w:val="en-US"/>
+              </w:rPr>
+            </w:pPr>
+            <w:r>
+              <w:rPr>
+                <w:lang w:val="en-US"/>
+              </w:rPr>
+              <w:t>Death match</w:t>
             </w:r>
           </w:p>
         </w:tc>
@@ -1067,7 +1470,22 @@
               <w:rPr>
                 <w:lang w:val="en-US"/>
               </w:rPr>
-              <w:t>(…)</w:t>
+              <w:t>Camera rotation</w:t>
+            </w:r>
+          </w:p>
+          <w:p>
+            <w:pPr>
+              <w:widowControl w:val="0"/>
+              <w:spacing w:line="240" w:lineRule="auto"/>
+              <w:rPr>
+                <w:lang w:val="en-US"/>
+              </w:rPr>
+            </w:pPr>
+            <w:r>
+              <w:rPr>
+                <w:lang w:val="en-US"/>
+              </w:rPr>
+              <w:t>Clickable upgrades in shop</w:t>
             </w:r>
           </w:p>
         </w:tc>
@@ -1131,646 +1549,7 @@
       </w:tr>
     </w:tbl>
     <w:p/>
-    <w:p>
-      <w:r>
-        <w:br w:type="page"/>
-      </w:r>
-    </w:p>
-    <w:p>
-      <w:pPr>
-        <w:rPr>
-          <w:b/>
-        </w:rPr>
-      </w:pPr>
-      <w:r>
-        <w:rPr>
-          <w:b/>
-        </w:rPr>
-        <w:lastRenderedPageBreak/>
-        <w:t>Planning</w:t>
-      </w:r>
-    </w:p>
-    <w:p>
-      <w:pPr>
-        <w:rPr>
-          <w:b/>
-        </w:rPr>
-      </w:pPr>
-    </w:p>
-    <w:p>
-      <w:pPr>
-        <w:rPr>
-          <w:lang w:val="en-US"/>
-        </w:rPr>
-      </w:pPr>
-      <w:r>
-        <w:rPr>
-          <w:lang w:val="en-US"/>
-        </w:rPr>
-        <w:t xml:space="preserve">Use your </w:t>
-      </w:r>
-      <w:proofErr w:type="spellStart"/>
-      <w:r>
-        <w:rPr>
-          <w:lang w:val="en-US"/>
-        </w:rPr>
-        <w:t>MoSCoW</w:t>
-      </w:r>
-      <w:proofErr w:type="spellEnd"/>
-      <w:r>
-        <w:rPr>
-          <w:lang w:val="en-US"/>
-        </w:rPr>
-        <w:t xml:space="preserve"> table to create a general planning for yourself. Below here you can see an example. Feel free to do it anyway you like, as long as it contains the same information.</w:t>
-      </w:r>
-    </w:p>
-    <w:p>
-      <w:pPr>
-        <w:rPr>
-          <w:lang w:val="en-US"/>
-        </w:rPr>
-      </w:pPr>
-    </w:p>
-    <w:p>
-      <w:pPr>
-        <w:rPr>
-          <w:lang w:val="en-US"/>
-        </w:rPr>
-      </w:pPr>
-    </w:p>
-    <w:tbl>
-      <w:tblPr>
-        <w:tblStyle w:val="a2"/>
-        <w:tblW w:w="9000" w:type="dxa"/>
-        <w:tblInd w:w="0" w:type="dxa"/>
-        <w:tblBorders>
-          <w:top w:val="single" w:sz="8" w:space="0" w:color="000000"/>
-          <w:left w:val="single" w:sz="8" w:space="0" w:color="000000"/>
-          <w:bottom w:val="single" w:sz="8" w:space="0" w:color="000000"/>
-          <w:right w:val="single" w:sz="8" w:space="0" w:color="000000"/>
-          <w:insideH w:val="single" w:sz="8" w:space="0" w:color="000000"/>
-          <w:insideV w:val="single" w:sz="8" w:space="0" w:color="000000"/>
-        </w:tblBorders>
-        <w:tblLayout w:type="fixed"/>
-        <w:tblLook w:val="0600" w:firstRow="0" w:lastRow="0" w:firstColumn="0" w:lastColumn="0" w:noHBand="1" w:noVBand="1"/>
-      </w:tblPr>
-      <w:tblGrid>
-        <w:gridCol w:w="7035"/>
-        <w:gridCol w:w="1965"/>
-      </w:tblGrid>
-      <w:tr>
-        <w:tc>
-          <w:tcPr>
-            <w:tcW w:w="7035" w:type="dxa"/>
-            <w:shd w:val="clear" w:color="auto" w:fill="auto"/>
-            <w:tcMar>
-              <w:top w:w="100" w:type="dxa"/>
-              <w:left w:w="100" w:type="dxa"/>
-              <w:bottom w:w="100" w:type="dxa"/>
-              <w:right w:w="100" w:type="dxa"/>
-            </w:tcMar>
-          </w:tcPr>
-          <w:p>
-            <w:pPr>
-              <w:widowControl w:val="0"/>
-              <w:pBdr>
-                <w:top w:val="nil"/>
-                <w:left w:val="nil"/>
-                <w:bottom w:val="nil"/>
-                <w:right w:val="nil"/>
-                <w:between w:val="nil"/>
-              </w:pBdr>
-              <w:spacing w:line="240" w:lineRule="auto"/>
-              <w:rPr>
-                <w:b/>
-              </w:rPr>
-            </w:pPr>
-            <w:r>
-              <w:rPr>
-                <w:b/>
-              </w:rPr>
-              <w:t>What</w:t>
-            </w:r>
-          </w:p>
-        </w:tc>
-        <w:tc>
-          <w:tcPr>
-            <w:tcW w:w="1965" w:type="dxa"/>
-            <w:shd w:val="clear" w:color="auto" w:fill="auto"/>
-            <w:tcMar>
-              <w:top w:w="100" w:type="dxa"/>
-              <w:left w:w="100" w:type="dxa"/>
-              <w:bottom w:w="100" w:type="dxa"/>
-              <w:right w:w="100" w:type="dxa"/>
-            </w:tcMar>
-          </w:tcPr>
-          <w:p>
-            <w:pPr>
-              <w:widowControl w:val="0"/>
-              <w:pBdr>
-                <w:top w:val="nil"/>
-                <w:left w:val="nil"/>
-                <w:bottom w:val="nil"/>
-                <w:right w:val="nil"/>
-                <w:between w:val="nil"/>
-              </w:pBdr>
-              <w:spacing w:line="240" w:lineRule="auto"/>
-              <w:rPr>
-                <w:b/>
-              </w:rPr>
-            </w:pPr>
-            <w:r>
-              <w:rPr>
-                <w:b/>
-              </w:rPr>
-              <w:t>When</w:t>
-            </w:r>
-          </w:p>
-        </w:tc>
-      </w:tr>
-      <w:tr>
-        <w:tc>
-          <w:tcPr>
-            <w:tcW w:w="7035" w:type="dxa"/>
-            <w:shd w:val="clear" w:color="auto" w:fill="auto"/>
-            <w:tcMar>
-              <w:top w:w="100" w:type="dxa"/>
-              <w:left w:w="100" w:type="dxa"/>
-              <w:bottom w:w="100" w:type="dxa"/>
-              <w:right w:w="100" w:type="dxa"/>
-            </w:tcMar>
-          </w:tcPr>
-          <w:p>
-            <w:pPr>
-              <w:widowControl w:val="0"/>
-              <w:pBdr>
-                <w:top w:val="nil"/>
-                <w:left w:val="nil"/>
-                <w:bottom w:val="nil"/>
-                <w:right w:val="nil"/>
-                <w:between w:val="nil"/>
-              </w:pBdr>
-              <w:spacing w:line="240" w:lineRule="auto"/>
-            </w:pPr>
-            <w:r>
-              <w:t>(…)</w:t>
-            </w:r>
-          </w:p>
-        </w:tc>
-        <w:tc>
-          <w:tcPr>
-            <w:tcW w:w="1965" w:type="dxa"/>
-            <w:shd w:val="clear" w:color="auto" w:fill="auto"/>
-            <w:tcMar>
-              <w:top w:w="100" w:type="dxa"/>
-              <w:left w:w="100" w:type="dxa"/>
-              <w:bottom w:w="100" w:type="dxa"/>
-              <w:right w:w="100" w:type="dxa"/>
-            </w:tcMar>
-          </w:tcPr>
-          <w:p>
-            <w:pPr>
-              <w:widowControl w:val="0"/>
-              <w:pBdr>
-                <w:top w:val="nil"/>
-                <w:left w:val="nil"/>
-                <w:bottom w:val="nil"/>
-                <w:right w:val="nil"/>
-                <w:between w:val="nil"/>
-              </w:pBdr>
-              <w:spacing w:line="240" w:lineRule="auto"/>
-            </w:pPr>
-            <w:r>
-              <w:t>dd-mm-jj</w:t>
-            </w:r>
-          </w:p>
-        </w:tc>
-      </w:tr>
-      <w:tr>
-        <w:tc>
-          <w:tcPr>
-            <w:tcW w:w="7035" w:type="dxa"/>
-            <w:shd w:val="clear" w:color="auto" w:fill="auto"/>
-            <w:tcMar>
-              <w:top w:w="100" w:type="dxa"/>
-              <w:left w:w="100" w:type="dxa"/>
-              <w:bottom w:w="100" w:type="dxa"/>
-              <w:right w:w="100" w:type="dxa"/>
-            </w:tcMar>
-          </w:tcPr>
-          <w:p>
-            <w:pPr>
-              <w:widowControl w:val="0"/>
-              <w:pBdr>
-                <w:top w:val="nil"/>
-                <w:left w:val="nil"/>
-                <w:bottom w:val="nil"/>
-                <w:right w:val="nil"/>
-                <w:between w:val="nil"/>
-              </w:pBdr>
-              <w:spacing w:line="240" w:lineRule="auto"/>
-            </w:pPr>
-            <w:r>
-              <w:t>(…)</w:t>
-            </w:r>
-          </w:p>
-        </w:tc>
-        <w:tc>
-          <w:tcPr>
-            <w:tcW w:w="1965" w:type="dxa"/>
-            <w:shd w:val="clear" w:color="auto" w:fill="auto"/>
-            <w:tcMar>
-              <w:top w:w="100" w:type="dxa"/>
-              <w:left w:w="100" w:type="dxa"/>
-              <w:bottom w:w="100" w:type="dxa"/>
-              <w:right w:w="100" w:type="dxa"/>
-            </w:tcMar>
-          </w:tcPr>
-          <w:p>
-            <w:pPr>
-              <w:widowControl w:val="0"/>
-              <w:pBdr>
-                <w:top w:val="nil"/>
-                <w:left w:val="nil"/>
-                <w:bottom w:val="nil"/>
-                <w:right w:val="nil"/>
-                <w:between w:val="nil"/>
-              </w:pBdr>
-              <w:spacing w:line="240" w:lineRule="auto"/>
-            </w:pPr>
-            <w:r>
-              <w:t>dd-mm-jj</w:t>
-            </w:r>
-          </w:p>
-        </w:tc>
-      </w:tr>
-      <w:tr>
-        <w:tc>
-          <w:tcPr>
-            <w:tcW w:w="7035" w:type="dxa"/>
-            <w:shd w:val="clear" w:color="auto" w:fill="auto"/>
-            <w:tcMar>
-              <w:top w:w="100" w:type="dxa"/>
-              <w:left w:w="100" w:type="dxa"/>
-              <w:bottom w:w="100" w:type="dxa"/>
-              <w:right w:w="100" w:type="dxa"/>
-            </w:tcMar>
-          </w:tcPr>
-          <w:p>
-            <w:pPr>
-              <w:widowControl w:val="0"/>
-              <w:pBdr>
-                <w:top w:val="nil"/>
-                <w:left w:val="nil"/>
-                <w:bottom w:val="nil"/>
-                <w:right w:val="nil"/>
-                <w:between w:val="nil"/>
-              </w:pBdr>
-              <w:spacing w:line="240" w:lineRule="auto"/>
-            </w:pPr>
-            <w:r>
-              <w:t>(…)</w:t>
-            </w:r>
-          </w:p>
-        </w:tc>
-        <w:tc>
-          <w:tcPr>
-            <w:tcW w:w="1965" w:type="dxa"/>
-            <w:shd w:val="clear" w:color="auto" w:fill="auto"/>
-            <w:tcMar>
-              <w:top w:w="100" w:type="dxa"/>
-              <w:left w:w="100" w:type="dxa"/>
-              <w:bottom w:w="100" w:type="dxa"/>
-              <w:right w:w="100" w:type="dxa"/>
-            </w:tcMar>
-          </w:tcPr>
-          <w:p>
-            <w:pPr>
-              <w:widowControl w:val="0"/>
-              <w:pBdr>
-                <w:top w:val="nil"/>
-                <w:left w:val="nil"/>
-                <w:bottom w:val="nil"/>
-                <w:right w:val="nil"/>
-                <w:between w:val="nil"/>
-              </w:pBdr>
-              <w:spacing w:line="240" w:lineRule="auto"/>
-            </w:pPr>
-            <w:r>
-              <w:t>dd-mm-jj</w:t>
-            </w:r>
-          </w:p>
-        </w:tc>
-      </w:tr>
-      <w:tr>
-        <w:tc>
-          <w:tcPr>
-            <w:tcW w:w="7035" w:type="dxa"/>
-            <w:shd w:val="clear" w:color="auto" w:fill="auto"/>
-            <w:tcMar>
-              <w:top w:w="100" w:type="dxa"/>
-              <w:left w:w="100" w:type="dxa"/>
-              <w:bottom w:w="100" w:type="dxa"/>
-              <w:right w:w="100" w:type="dxa"/>
-            </w:tcMar>
-          </w:tcPr>
-          <w:p>
-            <w:pPr>
-              <w:widowControl w:val="0"/>
-              <w:pBdr>
-                <w:top w:val="nil"/>
-                <w:left w:val="nil"/>
-                <w:bottom w:val="nil"/>
-                <w:right w:val="nil"/>
-                <w:between w:val="nil"/>
-              </w:pBdr>
-              <w:spacing w:line="240" w:lineRule="auto"/>
-            </w:pPr>
-            <w:r>
-              <w:t>(…)</w:t>
-            </w:r>
-          </w:p>
-        </w:tc>
-        <w:tc>
-          <w:tcPr>
-            <w:tcW w:w="1965" w:type="dxa"/>
-            <w:shd w:val="clear" w:color="auto" w:fill="auto"/>
-            <w:tcMar>
-              <w:top w:w="100" w:type="dxa"/>
-              <w:left w:w="100" w:type="dxa"/>
-              <w:bottom w:w="100" w:type="dxa"/>
-              <w:right w:w="100" w:type="dxa"/>
-            </w:tcMar>
-          </w:tcPr>
-          <w:p>
-            <w:pPr>
-              <w:widowControl w:val="0"/>
-              <w:pBdr>
-                <w:top w:val="nil"/>
-                <w:left w:val="nil"/>
-                <w:bottom w:val="nil"/>
-                <w:right w:val="nil"/>
-                <w:between w:val="nil"/>
-              </w:pBdr>
-              <w:spacing w:line="240" w:lineRule="auto"/>
-            </w:pPr>
-            <w:r>
-              <w:t>dd-mm-jj</w:t>
-            </w:r>
-          </w:p>
-        </w:tc>
-      </w:tr>
-      <w:tr>
-        <w:tc>
-          <w:tcPr>
-            <w:tcW w:w="7035" w:type="dxa"/>
-            <w:shd w:val="clear" w:color="auto" w:fill="auto"/>
-            <w:tcMar>
-              <w:top w:w="100" w:type="dxa"/>
-              <w:left w:w="100" w:type="dxa"/>
-              <w:bottom w:w="100" w:type="dxa"/>
-              <w:right w:w="100" w:type="dxa"/>
-            </w:tcMar>
-          </w:tcPr>
-          <w:p>
-            <w:pPr>
-              <w:widowControl w:val="0"/>
-              <w:pBdr>
-                <w:top w:val="nil"/>
-                <w:left w:val="nil"/>
-                <w:bottom w:val="nil"/>
-                <w:right w:val="nil"/>
-                <w:between w:val="nil"/>
-              </w:pBdr>
-              <w:spacing w:line="240" w:lineRule="auto"/>
-            </w:pPr>
-            <w:r>
-              <w:t>(…)</w:t>
-            </w:r>
-          </w:p>
-        </w:tc>
-        <w:tc>
-          <w:tcPr>
-            <w:tcW w:w="1965" w:type="dxa"/>
-            <w:shd w:val="clear" w:color="auto" w:fill="auto"/>
-            <w:tcMar>
-              <w:top w:w="100" w:type="dxa"/>
-              <w:left w:w="100" w:type="dxa"/>
-              <w:bottom w:w="100" w:type="dxa"/>
-              <w:right w:w="100" w:type="dxa"/>
-            </w:tcMar>
-          </w:tcPr>
-          <w:p>
-            <w:pPr>
-              <w:widowControl w:val="0"/>
-              <w:pBdr>
-                <w:top w:val="nil"/>
-                <w:left w:val="nil"/>
-                <w:bottom w:val="nil"/>
-                <w:right w:val="nil"/>
-                <w:between w:val="nil"/>
-              </w:pBdr>
-              <w:spacing w:line="240" w:lineRule="auto"/>
-            </w:pPr>
-            <w:r>
-              <w:t>dd-mm-jj</w:t>
-            </w:r>
-          </w:p>
-        </w:tc>
-      </w:tr>
-      <w:tr>
-        <w:tc>
-          <w:tcPr>
-            <w:tcW w:w="7035" w:type="dxa"/>
-            <w:shd w:val="clear" w:color="auto" w:fill="auto"/>
-            <w:tcMar>
-              <w:top w:w="100" w:type="dxa"/>
-              <w:left w:w="100" w:type="dxa"/>
-              <w:bottom w:w="100" w:type="dxa"/>
-              <w:right w:w="100" w:type="dxa"/>
-            </w:tcMar>
-          </w:tcPr>
-          <w:p>
-            <w:pPr>
-              <w:widowControl w:val="0"/>
-              <w:pBdr>
-                <w:top w:val="nil"/>
-                <w:left w:val="nil"/>
-                <w:bottom w:val="nil"/>
-                <w:right w:val="nil"/>
-                <w:between w:val="nil"/>
-              </w:pBdr>
-              <w:spacing w:line="240" w:lineRule="auto"/>
-            </w:pPr>
-            <w:r>
-              <w:t>(…)</w:t>
-            </w:r>
-          </w:p>
-        </w:tc>
-        <w:tc>
-          <w:tcPr>
-            <w:tcW w:w="1965" w:type="dxa"/>
-            <w:shd w:val="clear" w:color="auto" w:fill="auto"/>
-            <w:tcMar>
-              <w:top w:w="100" w:type="dxa"/>
-              <w:left w:w="100" w:type="dxa"/>
-              <w:bottom w:w="100" w:type="dxa"/>
-              <w:right w:w="100" w:type="dxa"/>
-            </w:tcMar>
-          </w:tcPr>
-          <w:p>
-            <w:pPr>
-              <w:widowControl w:val="0"/>
-              <w:pBdr>
-                <w:top w:val="nil"/>
-                <w:left w:val="nil"/>
-                <w:bottom w:val="nil"/>
-                <w:right w:val="nil"/>
-                <w:between w:val="nil"/>
-              </w:pBdr>
-              <w:spacing w:line="240" w:lineRule="auto"/>
-            </w:pPr>
-            <w:r>
-              <w:t>dd-mm-jj</w:t>
-            </w:r>
-          </w:p>
-        </w:tc>
-      </w:tr>
-      <w:tr>
-        <w:tc>
-          <w:tcPr>
-            <w:tcW w:w="7035" w:type="dxa"/>
-            <w:shd w:val="clear" w:color="auto" w:fill="auto"/>
-            <w:tcMar>
-              <w:top w:w="100" w:type="dxa"/>
-              <w:left w:w="100" w:type="dxa"/>
-              <w:bottom w:w="100" w:type="dxa"/>
-              <w:right w:w="100" w:type="dxa"/>
-            </w:tcMar>
-          </w:tcPr>
-          <w:p>
-            <w:pPr>
-              <w:widowControl w:val="0"/>
-              <w:pBdr>
-                <w:top w:val="nil"/>
-                <w:left w:val="nil"/>
-                <w:bottom w:val="nil"/>
-                <w:right w:val="nil"/>
-                <w:between w:val="nil"/>
-              </w:pBdr>
-              <w:spacing w:line="240" w:lineRule="auto"/>
-            </w:pPr>
-            <w:r>
-              <w:t>(…)</w:t>
-            </w:r>
-          </w:p>
-        </w:tc>
-        <w:tc>
-          <w:tcPr>
-            <w:tcW w:w="1965" w:type="dxa"/>
-            <w:shd w:val="clear" w:color="auto" w:fill="auto"/>
-            <w:tcMar>
-              <w:top w:w="100" w:type="dxa"/>
-              <w:left w:w="100" w:type="dxa"/>
-              <w:bottom w:w="100" w:type="dxa"/>
-              <w:right w:w="100" w:type="dxa"/>
-            </w:tcMar>
-          </w:tcPr>
-          <w:p>
-            <w:pPr>
-              <w:widowControl w:val="0"/>
-              <w:pBdr>
-                <w:top w:val="nil"/>
-                <w:left w:val="nil"/>
-                <w:bottom w:val="nil"/>
-                <w:right w:val="nil"/>
-                <w:between w:val="nil"/>
-              </w:pBdr>
-              <w:spacing w:line="240" w:lineRule="auto"/>
-            </w:pPr>
-            <w:r>
-              <w:t>dd-mm-jj</w:t>
-            </w:r>
-          </w:p>
-        </w:tc>
-      </w:tr>
-      <w:tr>
-        <w:tc>
-          <w:tcPr>
-            <w:tcW w:w="7035" w:type="dxa"/>
-            <w:shd w:val="clear" w:color="auto" w:fill="auto"/>
-            <w:tcMar>
-              <w:top w:w="100" w:type="dxa"/>
-              <w:left w:w="100" w:type="dxa"/>
-              <w:bottom w:w="100" w:type="dxa"/>
-              <w:right w:w="100" w:type="dxa"/>
-            </w:tcMar>
-          </w:tcPr>
-          <w:p>
-            <w:pPr>
-              <w:widowControl w:val="0"/>
-              <w:pBdr>
-                <w:top w:val="nil"/>
-                <w:left w:val="nil"/>
-                <w:bottom w:val="nil"/>
-                <w:right w:val="nil"/>
-                <w:between w:val="nil"/>
-              </w:pBdr>
-              <w:spacing w:line="240" w:lineRule="auto"/>
-            </w:pPr>
-            <w:r>
-              <w:t>(…)</w:t>
-            </w:r>
-          </w:p>
-        </w:tc>
-        <w:tc>
-          <w:tcPr>
-            <w:tcW w:w="1965" w:type="dxa"/>
-            <w:shd w:val="clear" w:color="auto" w:fill="auto"/>
-            <w:tcMar>
-              <w:top w:w="100" w:type="dxa"/>
-              <w:left w:w="100" w:type="dxa"/>
-              <w:bottom w:w="100" w:type="dxa"/>
-              <w:right w:w="100" w:type="dxa"/>
-            </w:tcMar>
-          </w:tcPr>
-          <w:p>
-            <w:pPr>
-              <w:widowControl w:val="0"/>
-              <w:pBdr>
-                <w:top w:val="nil"/>
-                <w:left w:val="nil"/>
-                <w:bottom w:val="nil"/>
-                <w:right w:val="nil"/>
-                <w:between w:val="nil"/>
-              </w:pBdr>
-              <w:spacing w:line="240" w:lineRule="auto"/>
-            </w:pPr>
-            <w:r>
-              <w:t>dd-mm-jj</w:t>
-            </w:r>
-          </w:p>
-        </w:tc>
-      </w:tr>
-    </w:tbl>
-    <w:p>
-      <w:pPr>
-        <w:rPr>
-          <w:lang w:val="en-US"/>
-        </w:rPr>
-      </w:pPr>
-    </w:p>
-    <w:p>
-      <w:pPr>
-        <w:rPr>
-          <w:i/>
-          <w:u w:val="single"/>
-          <w:lang w:val="nl-NL"/>
-        </w:rPr>
-      </w:pPr>
-      <w:bookmarkStart w:id="1" w:name="_GoBack"/>
-      <w:bookmarkEnd w:id="1"/>
-    </w:p>
+    <w:p/>
     <w:sectPr>
       <w:pgSz w:w="11909" w:h="16834"/>
       <w:pgMar w:top="1440" w:right="1440" w:bottom="1440" w:left="1440" w:header="720" w:footer="720" w:gutter="0"/>
@@ -1782,7 +1561,7 @@
 </file>
 
 <file path=word/numbering.xml><?xml version="1.0" encoding="utf-8"?>
-<w:numbering xmlns:wpc="http://schemas.microsoft.com/office/word/2010/wordprocessingCanvas" xmlns:cx="http://schemas.microsoft.com/office/drawing/2014/chartex" xmlns:cx1="http://schemas.microsoft.com/office/drawing/2015/9/8/chartex" xmlns:cx2="http://schemas.microsoft.com/office/drawing/2015/10/21/chartex" xmlns:cx3="http://schemas.microsoft.com/office/drawing/2016/5/9/chartex" xmlns:cx4="http://schemas.microsoft.com/office/drawing/2016/5/10/chartex" xmlns:cx5="http://schemas.microsoft.com/office/drawing/2016/5/11/chartex" xmlns:cx6="http://schemas.microsoft.com/office/drawing/2016/5/12/chartex" xmlns:cx7="http://schemas.microsoft.com/office/drawing/2016/5/13/chartex" xmlns:cx8="http://schemas.microsoft.com/office/drawing/2016/5/14/chartex" xmlns:mc="http://schemas.openxmlformats.org/markup-compatibility/2006" xmlns:aink="http://schemas.microsoft.com/office/drawing/2016/ink" xmlns:am3d="http://schemas.microsoft.com/office/drawing/2017/model3d" xmlns:o="urn:schemas-microsoft-com:office:office" xmlns:r="http://schemas.openxmlformats.org/officeDocument/2006/relationships" xmlns:m="http://schemas.openxmlformats.org/officeDocument/2006/math" xmlns:v="urn:schemas-microsoft-com:vml" xmlns:wp14="http://schemas.microsoft.com/office/word/2010/wordprocessingDrawing" xmlns:wp="http://schemas.openxmlformats.org/drawingml/2006/wordprocessingDrawing" xmlns:w10="urn:schemas-microsoft-com:office:word" xmlns:w="http://schemas.openxmlformats.org/wordprocessingml/2006/main" xmlns:w14="http://schemas.microsoft.com/office/word/2010/wordml" xmlns:w15="http://schemas.microsoft.com/office/word/2012/wordml" xmlns:w16cid="http://schemas.microsoft.com/office/word/2016/wordml/cid" xmlns:w16se="http://schemas.microsoft.com/office/word/2015/wordml/symex" xmlns:wpg="http://schemas.microsoft.com/office/word/2010/wordprocessingGroup" xmlns:wpi="http://schemas.microsoft.com/office/word/2010/wordprocessingInk" xmlns:wne="http://schemas.microsoft.com/office/word/2006/wordml" xmlns:wps="http://schemas.microsoft.com/office/word/2010/wordprocessingShape" mc:Ignorable="w14 w15 w16se w16cid wp14">
+<w:numbering xmlns:wpc="http://schemas.microsoft.com/office/word/2010/wordprocessingCanvas" xmlns:cx="http://schemas.microsoft.com/office/drawing/2014/chartex" xmlns:cx1="http://schemas.microsoft.com/office/drawing/2015/9/8/chartex" xmlns:cx2="http://schemas.microsoft.com/office/drawing/2015/10/21/chartex" xmlns:cx3="http://schemas.microsoft.com/office/drawing/2016/5/9/chartex" xmlns:cx4="http://schemas.microsoft.com/office/drawing/2016/5/10/chartex" xmlns:cx5="http://schemas.microsoft.com/office/drawing/2016/5/11/chartex" xmlns:cx6="http://schemas.microsoft.com/office/drawing/2016/5/12/chartex" xmlns:cx7="http://schemas.microsoft.com/office/drawing/2016/5/13/chartex" xmlns:cx8="http://schemas.microsoft.com/office/drawing/2016/5/14/chartex" xmlns:mc="http://schemas.openxmlformats.org/markup-compatibility/2006" xmlns:aink="http://schemas.microsoft.com/office/drawing/2016/ink" xmlns:am3d="http://schemas.microsoft.com/office/drawing/2017/model3d" xmlns:o="urn:schemas-microsoft-com:office:office" xmlns:r="http://schemas.openxmlformats.org/officeDocument/2006/relationships" xmlns:m="http://schemas.openxmlformats.org/officeDocument/2006/math" xmlns:v="urn:schemas-microsoft-com:vml" xmlns:wp14="http://schemas.microsoft.com/office/word/2010/wordprocessingDrawing" xmlns:wp="http://schemas.openxmlformats.org/drawingml/2006/wordprocessingDrawing" xmlns:w10="urn:schemas-microsoft-com:office:word" xmlns:w="http://schemas.openxmlformats.org/wordprocessingml/2006/main" xmlns:w14="http://schemas.microsoft.com/office/word/2010/wordml" xmlns:w15="http://schemas.microsoft.com/office/word/2012/wordml" xmlns:w16cex="http://schemas.microsoft.com/office/word/2018/wordml/cex" xmlns:w16cid="http://schemas.microsoft.com/office/word/2016/wordml/cid" xmlns:w16="http://schemas.microsoft.com/office/word/2018/wordml" xmlns:w16se="http://schemas.microsoft.com/office/word/2015/wordml/symex" xmlns:wpg="http://schemas.microsoft.com/office/word/2010/wordprocessingGroup" xmlns:wpi="http://schemas.microsoft.com/office/word/2010/wordprocessingInk" xmlns:wne="http://schemas.microsoft.com/office/word/2006/wordml" xmlns:wps="http://schemas.microsoft.com/office/word/2010/wordprocessingShape" mc:Ignorable="w14 w15 w16se w16cid w16 w16cex wp14">
   <w:abstractNum w:abstractNumId="0" w15:restartNumberingAfterBreak="0">
     <w:nsid w:val="4D30797F"/>
     <w:multiLevelType w:val="hybridMultilevel"/>
@@ -2084,7 +1863,7 @@
 </file>
 
 <file path=word/styles.xml><?xml version="1.0" encoding="utf-8"?>
-<w:styles xmlns:mc="http://schemas.openxmlformats.org/markup-compatibility/2006" xmlns:r="http://schemas.openxmlformats.org/officeDocument/2006/relationships" xmlns:w="http://schemas.openxmlformats.org/wordprocessingml/2006/main" xmlns:w14="http://schemas.microsoft.com/office/word/2010/wordml" xmlns:w15="http://schemas.microsoft.com/office/word/2012/wordml" xmlns:w16cid="http://schemas.microsoft.com/office/word/2016/wordml/cid" xmlns:w16se="http://schemas.microsoft.com/office/word/2015/wordml/symex" mc:Ignorable="w14 w15 w16se w16cid">
+<w:styles xmlns:mc="http://schemas.openxmlformats.org/markup-compatibility/2006" xmlns:r="http://schemas.openxmlformats.org/officeDocument/2006/relationships" xmlns:w="http://schemas.openxmlformats.org/wordprocessingml/2006/main" xmlns:w14="http://schemas.microsoft.com/office/word/2010/wordml" xmlns:w15="http://schemas.microsoft.com/office/word/2012/wordml" xmlns:w16cex="http://schemas.microsoft.com/office/word/2018/wordml/cex" xmlns:w16cid="http://schemas.microsoft.com/office/word/2016/wordml/cid" xmlns:w16="http://schemas.microsoft.com/office/word/2018/wordml" xmlns:w16se="http://schemas.microsoft.com/office/word/2015/wordml/symex" mc:Ignorable="w14 w15 w16se w16cid w16 w16cex">
   <w:docDefaults>
     <w:rPrDefault>
       <w:rPr>
@@ -2100,7 +1879,7 @@
       </w:pPr>
     </w:pPrDefault>
   </w:docDefaults>
-  <w:latentStyles w:defLockedState="0" w:defUIPriority="99" w:defSemiHidden="0" w:defUnhideWhenUsed="0" w:defQFormat="0" w:count="375">
+  <w:latentStyles w:defLockedState="0" w:defUIPriority="99" w:defSemiHidden="0" w:defUnhideWhenUsed="0" w:defQFormat="0" w:count="376">
     <w:lsdException w:name="Normal" w:uiPriority="0" w:qFormat="1"/>
     <w:lsdException w:name="heading 1" w:uiPriority="9" w:qFormat="1"/>
     <w:lsdException w:name="heading 2" w:semiHidden="1" w:uiPriority="9" w:unhideWhenUsed="1" w:qFormat="1"/>
@@ -2206,7 +1985,6 @@
     <w:lsdException w:name="HTML Sample" w:semiHidden="1" w:unhideWhenUsed="1"/>
     <w:lsdException w:name="HTML Typewriter" w:semiHidden="1" w:unhideWhenUsed="1"/>
     <w:lsdException w:name="HTML Variable" w:semiHidden="1" w:unhideWhenUsed="1"/>
-    <w:lsdException w:name="Normal Table" w:semiHidden="1" w:unhideWhenUsed="1"/>
     <w:lsdException w:name="annotation subject" w:semiHidden="1" w:unhideWhenUsed="1"/>
     <w:lsdException w:name="No List" w:semiHidden="1" w:unhideWhenUsed="1"/>
     <w:lsdException w:name="Outline List 1" w:semiHidden="1" w:unhideWhenUsed="1"/>
@@ -2253,10 +2031,8 @@
     <w:lsdException w:name="Table Subtle 2" w:semiHidden="1" w:unhideWhenUsed="1"/>
     <w:lsdException w:name="Table Web 1" w:semiHidden="1" w:unhideWhenUsed="1"/>
     <w:lsdException w:name="Table Web 2" w:semiHidden="1" w:unhideWhenUsed="1"/>
-    <w:lsdException w:name="Table Web 3" w:semiHidden="1" w:unhideWhenUsed="1"/>
     <w:lsdException w:name="Balloon Text" w:semiHidden="1" w:unhideWhenUsed="1"/>
     <w:lsdException w:name="Table Grid" w:uiPriority="39"/>
-    <w:lsdException w:name="Table Theme" w:semiHidden="1" w:unhideWhenUsed="1"/>
     <w:lsdException w:name="Placeholder Text" w:semiHidden="1"/>
     <w:lsdException w:name="No Spacing" w:uiPriority="1" w:qFormat="1"/>
     <w:lsdException w:name="Light Shading" w:uiPriority="60"/>
@@ -2476,6 +2252,7 @@
     <w:lsdException w:name="Smart Hyperlink" w:semiHidden="1" w:unhideWhenUsed="1"/>
     <w:lsdException w:name="Hashtag" w:semiHidden="1" w:unhideWhenUsed="1"/>
     <w:lsdException w:name="Unresolved Mention" w:semiHidden="1" w:unhideWhenUsed="1"/>
+    <w:lsdException w:name="Smart Link" w:semiHidden="1" w:unhideWhenUsed="1"/>
   </w:latentStyles>
   <w:style w:type="paragraph" w:default="1" w:styleId="Standaard">
     <w:name w:val="Normal"/>
@@ -3052,21 +2829,6 @@
 </file>
 
 <file path=customXml/item1.xml><?xml version="1.0" encoding="utf-8"?>
-<?mso-contentType ?>
-<FormTemplates xmlns="http://schemas.microsoft.com/sharepoint/v3/contenttype/forms">
-  <Display>DocumentLibraryForm</Display>
-  <Edit>DocumentLibraryForm</Edit>
-  <New>DocumentLibraryForm</New>
-</FormTemplates>
-</file>
-
-<file path=customXml/item2.xml><?xml version="1.0" encoding="utf-8"?>
-<p:properties xmlns:p="http://schemas.microsoft.com/office/2006/metadata/properties" xmlns:xsi="http://www.w3.org/2001/XMLSchema-instance" xmlns:pc="http://schemas.microsoft.com/office/infopath/2007/PartnerControls">
-  <documentManagement/>
-</p:properties>
-</file>
-
-<file path=customXml/item3.xml><?xml version="1.0" encoding="utf-8"?>
 <ct:contentTypeSchema xmlns:ct="http://schemas.microsoft.com/office/2006/metadata/contentType" xmlns:ma="http://schemas.microsoft.com/office/2006/metadata/properties/metaAttributes" ct:_="" ma:_="" ma:contentTypeName="Document" ma:contentTypeID="0x0101009CE2B4EECED2614997491EC5652420D0" ma:contentTypeVersion="0" ma:contentTypeDescription="Een nieuw document maken." ma:contentTypeScope="" ma:versionID="16cf18e95c3df8a0c86058e2b2937d15">
   <xsd:schema xmlns:xsd="http://www.w3.org/2001/XMLSchema" xmlns:xs="http://www.w3.org/2001/XMLSchema" xmlns:p="http://schemas.microsoft.com/office/2006/metadata/properties" targetNamespace="http://schemas.microsoft.com/office/2006/metadata/properties" ma:root="true" ma:fieldsID="4026c954aec35dea8a68741baf22be7a">
     <xsd:element name="properties">
@@ -3180,10 +2942,33 @@
 </ct:contentTypeSchema>
 </file>
 
+<file path=customXml/item2.xml><?xml version="1.0" encoding="utf-8"?>
+<p:properties xmlns:p="http://schemas.microsoft.com/office/2006/metadata/properties" xmlns:xsi="http://www.w3.org/2001/XMLSchema-instance" xmlns:pc="http://schemas.microsoft.com/office/infopath/2007/PartnerControls">
+  <documentManagement/>
+</p:properties>
+</file>
+
+<file path=customXml/item3.xml><?xml version="1.0" encoding="utf-8"?>
+<?mso-contentType ?>
+<FormTemplates xmlns="http://schemas.microsoft.com/sharepoint/v3/contenttype/forms">
+  <Display>DocumentLibraryForm</Display>
+  <Edit>DocumentLibraryForm</Edit>
+  <New>DocumentLibraryForm</New>
+</FormTemplates>
+</file>
+
 <file path=customXml/itemProps1.xml><?xml version="1.0" encoding="utf-8"?>
-<ds:datastoreItem xmlns:ds="http://schemas.openxmlformats.org/officeDocument/2006/customXml" ds:itemID="{99AAC604-25E5-4895-98DA-DDF923F4580B}">
+<ds:datastoreItem xmlns:ds="http://schemas.openxmlformats.org/officeDocument/2006/customXml" ds:itemID="{214A8E1A-78F1-41EE-A930-07353EB499A8}">
   <ds:schemaRefs>
-    <ds:schemaRef ds:uri="http://schemas.microsoft.com/sharepoint/v3/contenttype/forms"/>
+    <ds:schemaRef ds:uri="http://schemas.microsoft.com/office/2006/metadata/contentType"/>
+    <ds:schemaRef ds:uri="http://schemas.microsoft.com/office/2006/metadata/properties/metaAttributes"/>
+    <ds:schemaRef ds:uri="http://www.w3.org/2001/XMLSchema"/>
+    <ds:schemaRef ds:uri="http://schemas.microsoft.com/office/2006/metadata/properties"/>
+    <ds:schemaRef ds:uri="http://schemas.openxmlformats.org/package/2006/metadata/core-properties"/>
+    <ds:schemaRef ds:uri="http://purl.org/dc/elements/1.1/"/>
+    <ds:schemaRef ds:uri="http://purl.org/dc/terms/"/>
+    <ds:schemaRef ds:uri="http://schemas.microsoft.com/internal/obd"/>
+    <ds:schemaRef ds:uri="http://schemas.microsoft.com/office/infopath/2007/PartnerControls"/>
   </ds:schemaRefs>
 </ds:datastoreItem>
 </file>
@@ -3198,17 +2983,9 @@
 </file>
 
 <file path=customXml/itemProps3.xml><?xml version="1.0" encoding="utf-8"?>
-<ds:datastoreItem xmlns:ds="http://schemas.openxmlformats.org/officeDocument/2006/customXml" ds:itemID="{214A8E1A-78F1-41EE-A930-07353EB499A8}">
+<ds:datastoreItem xmlns:ds="http://schemas.openxmlformats.org/officeDocument/2006/customXml" ds:itemID="{99AAC604-25E5-4895-98DA-DDF923F4580B}">
   <ds:schemaRefs>
-    <ds:schemaRef ds:uri="http://schemas.microsoft.com/office/2006/metadata/contentType"/>
-    <ds:schemaRef ds:uri="http://schemas.microsoft.com/office/2006/metadata/properties/metaAttributes"/>
-    <ds:schemaRef ds:uri="http://www.w3.org/2001/XMLSchema"/>
-    <ds:schemaRef ds:uri="http://schemas.microsoft.com/office/2006/metadata/properties"/>
-    <ds:schemaRef ds:uri="http://schemas.openxmlformats.org/package/2006/metadata/core-properties"/>
-    <ds:schemaRef ds:uri="http://purl.org/dc/elements/1.1/"/>
-    <ds:schemaRef ds:uri="http://purl.org/dc/terms/"/>
-    <ds:schemaRef ds:uri="http://schemas.microsoft.com/internal/obd"/>
-    <ds:schemaRef ds:uri="http://schemas.microsoft.com/office/infopath/2007/PartnerControls"/>
+    <ds:schemaRef ds:uri="http://schemas.microsoft.com/sharepoint/v3/contenttype/forms"/>
   </ds:schemaRefs>
 </ds:datastoreItem>
 </file>
</xml_diff>